<commit_message>
Started to implement GUI and added missing test case class
</commit_message>
<xml_diff>
--- a/docs/testCases/Data structures test cases design.docx
+++ b/docs/testCases/Data structures test cases design.docx
@@ -471,14 +471,12 @@
               </w:rPr>
               <w:t>True, the queue’s size is now 5, the order is {</w:t>
             </w:r>
-            <w:bookmarkStart w:id="0" w:name="_GoBack"/>
             <w:r>
               <w:rPr>
                 <w:lang w:val="en-US"/>
               </w:rPr>
               <w:t>1,2,3,4,2</w:t>
             </w:r>
-            <w:bookmarkEnd w:id="0"/>
             <w:r>
               <w:rPr>
                 <w:lang w:val="en-US"/>
@@ -2180,15 +2178,18 @@
           <w:p>
             <w:pPr>
               <w:rPr>
-                <w:lang w:val="en-US"/>
-              </w:rPr>
-            </w:pPr>
-            <w:r>
-              <w:rPr>
-                <w:lang w:val="en-US"/>
-              </w:rPr>
-              <w:t>Setup1</w:t>
-            </w:r>
+                <w:u w:val="single"/>
+                <w:lang w:val="en-US"/>
+              </w:rPr>
+            </w:pPr>
+            <w:r>
+              <w:rPr>
+                <w:lang w:val="en-US"/>
+              </w:rPr>
+              <w:t>Setup2</w:t>
+            </w:r>
+            <w:bookmarkStart w:id="0" w:name="_GoBack"/>
+            <w:bookmarkEnd w:id="0"/>
           </w:p>
         </w:tc>
         <w:tc>

</xml_diff>